<commit_message>
Added and Modified files - specification and requirements doc and html
</commit_message>
<xml_diff>
--- a/Requirements/Specifications.docx
+++ b/Requirements/Specifications.docx
@@ -5187,17 +5187,17 @@
           <w:szCs w:val="24"/>
           <w:lang w:val="fr-FR"/>
         </w:rPr>
-        <w:t>whether</w:t>
-      </w:r>
-      <w:proofErr w:type="spellEnd"/>
-      <w:r>
-        <w:rPr>
-          <w:rFonts w:ascii="Times New Roman" w:hAnsi="Times New Roman" w:cs="Times New Roman"/>
-          <w:sz w:val="24"/>
-          <w:szCs w:val="24"/>
-          <w:lang w:val="fr-FR"/>
-        </w:rPr>
-        <w:t xml:space="preserve"> to start a </w:t>
+        <w:t>wheather</w:t>
+      </w:r>
+      <w:proofErr w:type="spellEnd"/>
+      <w:r>
+        <w:rPr>
+          <w:rFonts w:ascii="Times New Roman" w:hAnsi="Times New Roman" w:cs="Times New Roman"/>
+          <w:sz w:val="24"/>
+          <w:szCs w:val="24"/>
+          <w:lang w:val="fr-FR"/>
+        </w:rPr>
+        <w:t> to open a </w:t>
       </w:r>
       <w:proofErr w:type="spellStart"/>
       <w:r>
@@ -5217,37 +5217,37 @@
           <w:szCs w:val="24"/>
           <w:lang w:val="fr-FR"/>
         </w:rPr>
-        <w:t xml:space="preserve"> or </w:t>
-      </w:r>
-      <w:proofErr w:type="spellStart"/>
-      <w:r>
-        <w:rPr>
-          <w:rFonts w:ascii="Times New Roman" w:hAnsi="Times New Roman" w:cs="Times New Roman"/>
-          <w:sz w:val="24"/>
-          <w:szCs w:val="24"/>
-          <w:lang w:val="fr-FR"/>
-        </w:rPr>
-        <w:t>edit</w:t>
-      </w:r>
-      <w:proofErr w:type="spellEnd"/>
-      <w:r>
-        <w:rPr>
-          <w:rFonts w:ascii="Times New Roman" w:hAnsi="Times New Roman" w:cs="Times New Roman"/>
-          <w:sz w:val="24"/>
-          <w:szCs w:val="24"/>
-          <w:lang w:val="fr-FR"/>
-        </w:rPr>
-        <w:t xml:space="preserve"> </w:t>
-      </w:r>
-      <w:proofErr w:type="spellStart"/>
-      <w:r>
-        <w:rPr>
-          <w:rFonts w:ascii="Times New Roman" w:hAnsi="Times New Roman" w:cs="Times New Roman"/>
-          <w:sz w:val="24"/>
-          <w:szCs w:val="24"/>
-          <w:lang w:val="fr-FR"/>
-        </w:rPr>
-        <w:t>it</w:t>
+        <w:t> or </w:t>
+      </w:r>
+      <w:proofErr w:type="spellStart"/>
+      <w:r>
+        <w:rPr>
+          <w:rFonts w:ascii="Times New Roman" w:hAnsi="Times New Roman" w:cs="Times New Roman"/>
+          <w:sz w:val="24"/>
+          <w:szCs w:val="24"/>
+          <w:lang w:val="fr-FR"/>
+        </w:rPr>
+        <w:t>create</w:t>
+      </w:r>
+      <w:proofErr w:type="spellEnd"/>
+      <w:r>
+        <w:rPr>
+          <w:rFonts w:ascii="Times New Roman" w:hAnsi="Times New Roman" w:cs="Times New Roman"/>
+          <w:sz w:val="24"/>
+          <w:szCs w:val="24"/>
+          <w:lang w:val="fr-FR"/>
+        </w:rPr>
+        <w:t> a new </w:t>
+      </w:r>
+      <w:proofErr w:type="spellStart"/>
+      <w:r>
+        <w:rPr>
+          <w:rFonts w:ascii="Times New Roman" w:hAnsi="Times New Roman" w:cs="Times New Roman"/>
+          <w:sz w:val="24"/>
+          <w:szCs w:val="24"/>
+          <w:lang w:val="fr-FR"/>
+        </w:rPr>
+        <w:t>presentation</w:t>
       </w:r>
       <w:proofErr w:type="spellEnd"/>
       <w:r>
@@ -8962,7 +8962,6 @@
   <w:style w:type="character" w:default="1" w:styleId="DefaultParagraphFont">
     <w:name w:val="Default Paragraph Font"/>
     <w:uiPriority w:val="1"/>
-    <w:semiHidden/>
     <w:unhideWhenUsed/>
   </w:style>
   <w:style w:type="table" w:default="1" w:styleId="TableNormal">

</xml_diff>